<commit_message>
MyFlower fine-tune exp and HeadCounter Project.
</commit_message>
<xml_diff>
--- a/Matconvnet 常用问题解决方案.docx
+++ b/Matconvnet 常用问题解决方案.docx
@@ -197,9 +197,8 @@
           <w:szCs w:val="18"/>
           <w:bdr w:val="none" w:sz="0" w:space="0" w:color="auto" w:frame="1"/>
         </w:rPr>
-        <w:t>$ export PATH=/</w:t>
-      </w:r>
-      <w:proofErr w:type="spellStart"/>
+        <w:t>$</w:t>
+      </w:r>
       <w:r>
         <w:rPr>
           <w:rFonts w:ascii="Consolas" w:eastAsia="宋体" w:hAnsi="Consolas" w:cs="Consolas"/>
@@ -209,9 +208,9 @@
           <w:szCs w:val="18"/>
           <w:bdr w:val="none" w:sz="0" w:space="0" w:color="auto" w:frame="1"/>
         </w:rPr>
-        <w:t>usr</w:t>
-      </w:r>
-      <w:proofErr w:type="spellEnd"/>
+        <w:t xml:space="preserve"> export PATH=/</w:t>
+      </w:r>
+      <w:proofErr w:type="spellStart"/>
       <w:r>
         <w:rPr>
           <w:rFonts w:ascii="Consolas" w:eastAsia="宋体" w:hAnsi="Consolas" w:cs="Consolas"/>
@@ -221,7 +220,32 @@
           <w:szCs w:val="18"/>
           <w:bdr w:val="none" w:sz="0" w:space="0" w:color="auto" w:frame="1"/>
         </w:rPr>
-        <w:t>/local/cuda-6.5/bin:$PATH</w:t>
+        <w:t>usr</w:t>
+      </w:r>
+      <w:proofErr w:type="spellEnd"/>
+      <w:r>
+        <w:rPr>
+          <w:rFonts w:ascii="Consolas" w:eastAsia="宋体" w:hAnsi="Consolas" w:cs="Consolas"/>
+          <w:color w:val="333333"/>
+          <w:kern w:val="0"/>
+          <w:sz w:val="18"/>
+          <w:szCs w:val="18"/>
+          <w:bdr w:val="none" w:sz="0" w:space="0" w:color="auto" w:frame="1"/>
+        </w:rPr>
+        <w:t>/local/cuda-7.0</w:t>
+      </w:r>
+      <w:bookmarkStart w:id="0" w:name="_GoBack"/>
+      <w:bookmarkEnd w:id="0"/>
+      <w:r>
+        <w:rPr>
+          <w:rFonts w:ascii="Consolas" w:eastAsia="宋体" w:hAnsi="Consolas" w:cs="Consolas"/>
+          <w:color w:val="333333"/>
+          <w:kern w:val="0"/>
+          <w:sz w:val="18"/>
+          <w:szCs w:val="18"/>
+          <w:bdr w:val="none" w:sz="0" w:space="0" w:color="auto" w:frame="1"/>
+        </w:rPr>
+        <w:t>/bin:$PATH</w:t>
       </w:r>
     </w:p>
     <w:p>
@@ -265,9 +289,8 @@
           <w:szCs w:val="18"/>
           <w:bdr w:val="none" w:sz="0" w:space="0" w:color="auto" w:frame="1"/>
         </w:rPr>
-        <w:t>$ export LD_LIBRARY_PATH=/</w:t>
-      </w:r>
-      <w:proofErr w:type="spellStart"/>
+        <w:t>$ export LD_</w:t>
+      </w:r>
       <w:r>
         <w:rPr>
           <w:rFonts w:ascii="Consolas" w:eastAsia="宋体" w:hAnsi="Consolas" w:cs="Consolas"/>
@@ -277,9 +300,9 @@
           <w:szCs w:val="18"/>
           <w:bdr w:val="none" w:sz="0" w:space="0" w:color="auto" w:frame="1"/>
         </w:rPr>
-        <w:t>usr</w:t>
-      </w:r>
-      <w:proofErr w:type="spellEnd"/>
+        <w:t>LIBRARY_PATH=/</w:t>
+      </w:r>
+      <w:proofErr w:type="spellStart"/>
       <w:r>
         <w:rPr>
           <w:rFonts w:ascii="Consolas" w:eastAsia="宋体" w:hAnsi="Consolas" w:cs="Consolas"/>
@@ -289,7 +312,30 @@
           <w:szCs w:val="18"/>
           <w:bdr w:val="none" w:sz="0" w:space="0" w:color="auto" w:frame="1"/>
         </w:rPr>
-        <w:t>/local/cuda-6.5/lib64:$LD_LIBRARY_PATH</w:t>
+        <w:t>usr</w:t>
+      </w:r>
+      <w:proofErr w:type="spellEnd"/>
+      <w:r>
+        <w:rPr>
+          <w:rFonts w:ascii="Consolas" w:eastAsia="宋体" w:hAnsi="Consolas" w:cs="Consolas"/>
+          <w:color w:val="333333"/>
+          <w:kern w:val="0"/>
+          <w:sz w:val="18"/>
+          <w:szCs w:val="18"/>
+          <w:bdr w:val="none" w:sz="0" w:space="0" w:color="auto" w:frame="1"/>
+        </w:rPr>
+        <w:t>/local/cuda-7.0</w:t>
+      </w:r>
+      <w:r>
+        <w:rPr>
+          <w:rFonts w:ascii="Consolas" w:eastAsia="宋体" w:hAnsi="Consolas" w:cs="Consolas"/>
+          <w:color w:val="333333"/>
+          <w:kern w:val="0"/>
+          <w:sz w:val="18"/>
+          <w:szCs w:val="18"/>
+          <w:bdr w:val="none" w:sz="0" w:space="0" w:color="auto" w:frame="1"/>
+        </w:rPr>
+        <w:t>/lib64:$LD_LIBRARY_PATH</w:t>
       </w:r>
     </w:p>
     <w:p>
@@ -457,9 +503,6 @@
     <w:p>
       <w:pPr>
         <w:pStyle w:val="a3"/>
-        <w:rPr>
-          <w:rFonts w:hint="eastAsia"/>
-        </w:rPr>
       </w:pPr>
     </w:p>
     <w:p>
@@ -513,9 +556,6 @@
           <w:numId w:val="1"/>
         </w:numPr>
         <w:ind w:firstLineChars="0"/>
-        <w:rPr>
-          <w:rFonts w:hint="eastAsia"/>
-        </w:rPr>
       </w:pPr>
       <w:r>
         <w:rPr>
@@ -532,8 +572,6 @@
       <w:r>
         <w:t>_test_nnlayers(true)</w:t>
       </w:r>
-      <w:bookmarkStart w:id="0" w:name="_GoBack"/>
-      <w:bookmarkEnd w:id="0"/>
     </w:p>
     <w:sectPr>
       <w:pgSz w:w="11906" w:h="16838"/>

</xml_diff>